<commit_message>
Adicionando a organização das equipes
Nesse passo fiz a divisão dos processos
</commit_message>
<xml_diff>
--- a/Documentacao/PropostaSIColetaLixo.docx
+++ b/Documentacao/PropostaSIColetaLixo.docx
@@ -20,7 +20,7 @@
           <w:szCs w:val="24"/>
           <w:lang w:val="pt-BR"/>
         </w:rPr>
-        <w:t>Q</w:t>
+        <w:t>Qual o Ciclo de Vida de produção de software que você segu</w:t>
       </w:r>
       <w:r>
         <w:rPr>
@@ -30,9 +30,55 @@
           <w:szCs w:val="24"/>
           <w:lang w:val="pt-BR"/>
         </w:rPr>
-        <w:t>ual o Ciclo de Vida de produção de software que você segu</w:t>
-      </w:r>
-      <w:r>
+        <w:t>irá?</w:t>
+      </w:r>
+    </w:p>
+    <w:p>
+      <w:pPr>
+        <w:rPr>
+          <w:lang w:val="pt-BR"/>
+        </w:rPr>
+      </w:pPr>
+      <w:r>
+        <w:rPr>
+          <w:lang w:val="pt-BR"/>
+        </w:rPr>
+        <w:t xml:space="preserve">O modelo espiral seria </w:t>
+      </w:r>
+      <w:r>
+        <w:rPr>
+          <w:lang w:val="pt-BR"/>
+        </w:rPr>
+        <w:t>essencial</w:t>
+      </w:r>
+      <w:r>
+        <w:rPr>
+          <w:lang w:val="pt-BR"/>
+        </w:rPr>
+        <w:t xml:space="preserve"> para o seguimento do projeto. </w:t>
+      </w:r>
+      <w:r>
+        <w:rPr>
+          <w:lang w:val="pt-BR"/>
+        </w:rPr>
+        <w:t xml:space="preserve">Como o </w:t>
+      </w:r>
+      <w:r>
+        <w:rPr>
+          <w:lang w:val="pt-BR"/>
+        </w:rPr>
+        <w:t>cliente deseja ter alguns recursos em sua mão de forma rápida, nesse modelo podemos entregar partes do produto em versões, podendo adicionar novas ideias ao escopo do projeto a qualquer momento.</w:t>
+      </w:r>
+    </w:p>
+    <w:p>
+      <w:pPr>
+        <w:rPr>
+          <w:lang w:val="pt-BR"/>
+        </w:rPr>
+      </w:pPr>
+    </w:p>
+    <w:p>
+      <w:pPr>
         <w:rPr>
           <w:b/>
           <w:bCs/>
@@ -40,67 +86,8 @@
           <w:szCs w:val="24"/>
           <w:lang w:val="pt-BR"/>
         </w:rPr>
-        <w:t>irá?</w:t>
-      </w:r>
-    </w:p>
-    <w:p>
-      <w:pPr>
-        <w:rPr>
-          <w:lang w:val="pt-BR"/>
-        </w:rPr>
-      </w:pPr>
-      <w:r>
-        <w:rPr>
-          <w:lang w:val="pt-BR"/>
-        </w:rPr>
-        <w:t xml:space="preserve">O </w:t>
-      </w:r>
-      <w:r>
-        <w:rPr>
-          <w:lang w:val="pt-BR"/>
-        </w:rPr>
-        <w:t>modelo espiral</w:t>
-      </w:r>
-      <w:r>
-        <w:rPr>
-          <w:lang w:val="pt-BR"/>
-        </w:rPr>
-        <w:t xml:space="preserve"> seria </w:t>
-      </w:r>
-      <w:r>
-        <w:rPr>
-          <w:lang w:val="pt-BR"/>
-        </w:rPr>
-        <w:t>essencial</w:t>
-      </w:r>
-      <w:r>
-        <w:rPr>
-          <w:lang w:val="pt-BR"/>
-        </w:rPr>
-        <w:t xml:space="preserve"> para o seguimento do projeto. </w:t>
-      </w:r>
-      <w:r>
-        <w:rPr>
-          <w:lang w:val="pt-BR"/>
-        </w:rPr>
-        <w:t xml:space="preserve">Como o </w:t>
-      </w:r>
-      <w:r>
-        <w:rPr>
-          <w:lang w:val="pt-BR"/>
-        </w:rPr>
-        <w:t>cliente deseja ter alguns recursos em sua mão de forma rápida, nesse modelo podemos entregar partes do produto em versões, podendo adicionar novas ideias ao escopo do projeto a qualquer momento.</w:t>
-      </w:r>
-    </w:p>
-    <w:p>
-      <w:pPr>
-        <w:rPr>
-          <w:lang w:val="pt-BR"/>
-        </w:rPr>
-      </w:pPr>
-    </w:p>
-    <w:p>
-      <w:pPr>
+      </w:pPr>
+      <w:r>
         <w:rPr>
           <w:b/>
           <w:bCs/>
@@ -108,8 +95,81 @@
           <w:szCs w:val="24"/>
           <w:lang w:val="pt-BR"/>
         </w:rPr>
-      </w:pPr>
-      <w:r>
+        <w:t>SCRUM (método ágil) poderia ser aplicado ao projeto?</w:t>
+      </w:r>
+    </w:p>
+    <w:p>
+      <w:pPr>
+        <w:rPr>
+          <w:sz w:val="24"/>
+          <w:szCs w:val="24"/>
+          <w:lang w:val="pt-BR"/>
+        </w:rPr>
+      </w:pPr>
+      <w:r>
+        <w:rPr>
+          <w:sz w:val="24"/>
+          <w:szCs w:val="24"/>
+          <w:lang w:val="pt-BR"/>
+        </w:rPr>
+        <w:t xml:space="preserve">Sim, podemos usar o SCRUM. Como não possuímos um escopo certamente definido para o projeto, seguindo uma metodologia ágil, conseguimos atender todas as mudanças que serão colocadas em questão pelo </w:t>
+      </w:r>
+      <w:proofErr w:type="spellStart"/>
+      <w:r>
+        <w:rPr>
+          <w:sz w:val="24"/>
+          <w:szCs w:val="24"/>
+          <w:lang w:val="pt-BR"/>
+        </w:rPr>
+        <w:t>product</w:t>
+      </w:r>
+      <w:proofErr w:type="spellEnd"/>
+      <w:r>
+        <w:rPr>
+          <w:sz w:val="24"/>
+          <w:szCs w:val="24"/>
+          <w:lang w:val="pt-BR"/>
+        </w:rPr>
+        <w:t xml:space="preserve"> </w:t>
+      </w:r>
+      <w:proofErr w:type="spellStart"/>
+      <w:r>
+        <w:rPr>
+          <w:sz w:val="24"/>
+          <w:szCs w:val="24"/>
+          <w:lang w:val="pt-BR"/>
+        </w:rPr>
+        <w:t>Owner</w:t>
+      </w:r>
+      <w:proofErr w:type="spellEnd"/>
+      <w:r>
+        <w:rPr>
+          <w:sz w:val="24"/>
+          <w:szCs w:val="24"/>
+          <w:lang w:val="pt-BR"/>
+        </w:rPr>
+        <w:t xml:space="preserve"> (cliente)</w:t>
+      </w:r>
+      <w:r>
+        <w:rPr>
+          <w:sz w:val="24"/>
+          <w:szCs w:val="24"/>
+          <w:lang w:val="pt-BR"/>
+        </w:rPr>
+        <w:t>.</w:t>
+      </w:r>
+    </w:p>
+    <w:p>
+      <w:pPr>
+        <w:rPr>
+          <w:sz w:val="24"/>
+          <w:szCs w:val="24"/>
+          <w:lang w:val="pt-BR"/>
+        </w:rPr>
+      </w:pPr>
+    </w:p>
+    <w:p>
+      <w:pPr>
         <w:rPr>
           <w:b/>
           <w:bCs/>
@@ -117,44 +177,227 @@
           <w:szCs w:val="24"/>
           <w:lang w:val="pt-BR"/>
         </w:rPr>
-        <w:t>SCRUM (método ágil) poderia ser aplicado ao projeto?</w:t>
-      </w:r>
-    </w:p>
-    <w:p>
-      <w:pPr>
-        <w:rPr>
-          <w:sz w:val="24"/>
-          <w:szCs w:val="24"/>
-          <w:lang w:val="pt-BR"/>
-        </w:rPr>
-      </w:pPr>
-      <w:r>
-        <w:rPr>
-          <w:sz w:val="24"/>
-          <w:szCs w:val="24"/>
-          <w:lang w:val="pt-BR"/>
-        </w:rPr>
-        <w:t>Sim, podemos usar o SCRUM. Como não possuímos um escopo certamente definido para o projeto, seguindo uma metodologia ágil, conseguimos atender todas as mudanças que serão colocadas em questão pelo product Owner (cliente)</w:t>
-      </w:r>
-      <w:r>
-        <w:rPr>
-          <w:sz w:val="24"/>
-          <w:szCs w:val="24"/>
-          <w:lang w:val="pt-BR"/>
-        </w:rPr>
-        <w:t>.</w:t>
+      </w:pPr>
+      <w:r>
+        <w:rPr>
+          <w:b/>
+          <w:bCs/>
+          <w:sz w:val="24"/>
+          <w:szCs w:val="24"/>
+          <w:lang w:val="pt-BR"/>
+        </w:rPr>
+        <w:t>Como você organizaria a equipe de projeto?</w:t>
+      </w:r>
+    </w:p>
+    <w:p>
+      <w:pPr>
+        <w:rPr>
+          <w:sz w:val="24"/>
+          <w:szCs w:val="24"/>
+          <w:lang w:val="pt-BR"/>
+        </w:rPr>
+      </w:pPr>
+      <w:r>
+        <w:rPr>
+          <w:sz w:val="24"/>
+          <w:szCs w:val="24"/>
+          <w:lang w:val="pt-BR"/>
+        </w:rPr>
+        <w:t>As equipes seriam organizadas da seguinte forma:</w:t>
+      </w:r>
+    </w:p>
+    <w:p>
+      <w:pPr>
+        <w:rPr>
+          <w:sz w:val="24"/>
+          <w:szCs w:val="24"/>
+          <w:lang w:val="pt-BR"/>
+        </w:rPr>
+      </w:pPr>
+      <w:proofErr w:type="spellStart"/>
+      <w:r>
+        <w:rPr>
+          <w:b/>
+          <w:bCs/>
+          <w:sz w:val="24"/>
+          <w:szCs w:val="24"/>
+          <w:lang w:val="pt-BR"/>
+        </w:rPr>
+        <w:t>Product</w:t>
+      </w:r>
+      <w:proofErr w:type="spellEnd"/>
+      <w:r>
+        <w:rPr>
+          <w:b/>
+          <w:bCs/>
+          <w:sz w:val="24"/>
+          <w:szCs w:val="24"/>
+          <w:lang w:val="pt-BR"/>
+        </w:rPr>
+        <w:t xml:space="preserve"> </w:t>
+      </w:r>
+      <w:proofErr w:type="spellStart"/>
+      <w:proofErr w:type="gramStart"/>
+      <w:r>
+        <w:rPr>
+          <w:b/>
+          <w:bCs/>
+          <w:sz w:val="24"/>
+          <w:szCs w:val="24"/>
+          <w:lang w:val="pt-BR"/>
+        </w:rPr>
+        <w:t>Owner</w:t>
+      </w:r>
+      <w:proofErr w:type="spellEnd"/>
+      <w:r>
+        <w:rPr>
+          <w:sz w:val="24"/>
+          <w:szCs w:val="24"/>
+          <w:lang w:val="pt-BR"/>
+        </w:rPr>
+        <w:t>(</w:t>
+      </w:r>
+      <w:proofErr w:type="gramEnd"/>
+      <w:r>
+        <w:rPr>
+          <w:sz w:val="24"/>
+          <w:szCs w:val="24"/>
+          <w:lang w:val="pt-BR"/>
+        </w:rPr>
+        <w:t>nosso cliente): Ele irá fazer um Backlog de todas as suas complicações e ideias para o sistema.</w:t>
+      </w:r>
+    </w:p>
+    <w:p>
+      <w:pPr>
+        <w:rPr>
+          <w:sz w:val="24"/>
+          <w:szCs w:val="24"/>
+          <w:lang w:val="pt-BR"/>
+        </w:rPr>
+      </w:pPr>
+      <w:r>
+        <w:rPr>
+          <w:b/>
+          <w:bCs/>
+          <w:sz w:val="24"/>
+          <w:szCs w:val="24"/>
+          <w:lang w:val="pt-BR"/>
+        </w:rPr>
+        <w:t>Scrum Master</w:t>
+      </w:r>
+      <w:r>
+        <w:rPr>
+          <w:sz w:val="24"/>
+          <w:szCs w:val="24"/>
+          <w:lang w:val="pt-BR"/>
+        </w:rPr>
+        <w:t xml:space="preserve">: com base na atividade o Full </w:t>
+      </w:r>
+      <w:proofErr w:type="spellStart"/>
+      <w:r>
+        <w:rPr>
+          <w:sz w:val="24"/>
+          <w:szCs w:val="24"/>
+          <w:lang w:val="pt-BR"/>
+        </w:rPr>
+        <w:t>stack</w:t>
+      </w:r>
+      <w:proofErr w:type="spellEnd"/>
+      <w:r>
+        <w:rPr>
+          <w:sz w:val="24"/>
+          <w:szCs w:val="24"/>
+          <w:lang w:val="pt-BR"/>
+        </w:rPr>
+        <w:t xml:space="preserve"> de TI seria o responsável por planejar o desenvolvimento do software.</w:t>
+      </w:r>
+    </w:p>
+    <w:p>
+      <w:pPr>
+        <w:rPr>
+          <w:sz w:val="24"/>
+          <w:szCs w:val="24"/>
+          <w:lang w:val="pt-BR"/>
+        </w:rPr>
+      </w:pPr>
+      <w:r>
+        <w:rPr>
+          <w:b/>
+          <w:bCs/>
+          <w:sz w:val="24"/>
+          <w:szCs w:val="24"/>
+          <w:lang w:val="pt-BR"/>
+        </w:rPr>
+        <w:t>Time</w:t>
+      </w:r>
+      <w:r>
+        <w:rPr>
+          <w:sz w:val="24"/>
+          <w:szCs w:val="24"/>
+          <w:lang w:val="pt-BR"/>
+        </w:rPr>
+        <w:t>:</w:t>
+      </w:r>
+    </w:p>
+    <w:p>
+      <w:pPr>
+        <w:rPr>
+          <w:sz w:val="24"/>
+          <w:szCs w:val="24"/>
+          <w:lang w:val="pt-BR"/>
+        </w:rPr>
+      </w:pPr>
+      <w:r>
+        <w:rPr>
+          <w:sz w:val="24"/>
+          <w:szCs w:val="24"/>
+          <w:lang w:val="pt-BR"/>
+        </w:rPr>
+        <w:t xml:space="preserve">data </w:t>
+      </w:r>
+      <w:r>
+        <w:rPr>
+          <w:sz w:val="24"/>
+          <w:szCs w:val="24"/>
+          <w:lang w:val="pt-BR"/>
+        </w:rPr>
+        <w:t xml:space="preserve">Science: </w:t>
+      </w:r>
+      <w:r>
+        <w:rPr>
+          <w:sz w:val="24"/>
+          <w:szCs w:val="24"/>
+          <w:lang w:val="pt-BR"/>
+        </w:rPr>
+        <w:t>responsável por transformar dados em informações ou produtos de informações dentro de uma corporação.</w:t>
+      </w:r>
+      <w:r>
+        <w:rPr>
+          <w:sz w:val="24"/>
+          <w:szCs w:val="24"/>
+          <w:lang w:val="pt-BR"/>
+        </w:rPr>
+        <w:t xml:space="preserve"> Um profissional bastante completo, com conhecimento em estatística, conhecimento de negócio, computação e matemática.</w:t>
+      </w:r>
+    </w:p>
+    <w:p>
+      <w:pPr>
+        <w:rPr>
+          <w:sz w:val="24"/>
+          <w:szCs w:val="24"/>
+          <w:lang w:val="pt-BR"/>
+        </w:rPr>
+      </w:pPr>
+      <w:r>
+        <w:rPr>
+          <w:sz w:val="24"/>
+          <w:szCs w:val="24"/>
+          <w:lang w:val="pt-BR"/>
+        </w:rPr>
+        <w:t>Um time de desenvolvedores: podendo dividir os processos do desenvolvimento do software.</w:t>
       </w:r>
       <w:bookmarkStart w:id="0" w:name="_GoBack"/>
       <w:bookmarkEnd w:id="0"/>
-    </w:p>
-    <w:p>
-      <w:pPr>
-        <w:rPr>
-          <w:sz w:val="24"/>
-          <w:szCs w:val="24"/>
-          <w:lang w:val="pt-BR"/>
-        </w:rPr>
-      </w:pPr>
     </w:p>
     <w:sectPr>
       <w:pgSz w:w="11906" w:h="16838"/>
@@ -289,6 +532,7 @@
     <w:lsdException w:name="HTML Sample" w:semiHidden="1" w:unhideWhenUsed="1"/>
     <w:lsdException w:name="HTML Typewriter" w:semiHidden="1" w:unhideWhenUsed="1"/>
     <w:lsdException w:name="HTML Variable" w:semiHidden="1" w:unhideWhenUsed="1"/>
+    <w:lsdException w:name="Normal Table" w:semiHidden="1" w:unhideWhenUsed="1"/>
     <w:lsdException w:name="annotation subject" w:semiHidden="1" w:unhideWhenUsed="1"/>
     <w:lsdException w:name="No List" w:semiHidden="1" w:unhideWhenUsed="1"/>
     <w:lsdException w:name="Outline List 1" w:semiHidden="1" w:unhideWhenUsed="1"/>
@@ -334,9 +578,11 @@
     <w:lsdException w:name="Table Subtle 1" w:semiHidden="1" w:unhideWhenUsed="1"/>
     <w:lsdException w:name="Table Subtle 2" w:semiHidden="1" w:unhideWhenUsed="1"/>
     <w:lsdException w:name="Table Web 1" w:semiHidden="1" w:unhideWhenUsed="1"/>
+    <w:lsdException w:name="Table Web 2" w:semiHidden="1" w:unhideWhenUsed="1"/>
     <w:lsdException w:name="Table Web 3" w:semiHidden="1" w:unhideWhenUsed="1"/>
     <w:lsdException w:name="Balloon Text" w:semiHidden="1" w:unhideWhenUsed="1"/>
     <w:lsdException w:name="Table Grid" w:uiPriority="39"/>
+    <w:lsdException w:name="Table Theme" w:semiHidden="1" w:unhideWhenUsed="1"/>
     <w:lsdException w:name="Placeholder Text" w:semiHidden="1"/>
     <w:lsdException w:name="No Spacing" w:uiPriority="1" w:qFormat="1"/>
     <w:lsdException w:name="Light Shading" w:uiPriority="60"/>

</xml_diff>